<commit_message>
Update SRS-project(hotel reservation system)[1].docx
</commit_message>
<xml_diff>
--- a/SRS-project(hotel reservation system)[1].docx
+++ b/SRS-project(hotel reservation system)[1].docx
@@ -12767,36 +12767,26 @@
         <w:t xml:space="preserve"> </w:t>
       </w:r>
       <w:r>
-        <w:t>Library</w:t>
-      </w:r>
-      <w:r>
-        <w:rPr>
-          <w:spacing w:val="-5"/>
-        </w:rPr>
-        <w:t xml:space="preserve"> </w:t>
-      </w:r>
-      <w:r>
-        <w:t>Management System</w:t>
+        <w:t>Hotel reservation</w:t>
+      </w:r>
+      <w:r>
+        <w:t xml:space="preserve"> System</w:t>
       </w:r>
     </w:p>
     <w:p>
       <w:pPr>
         <w:pStyle w:val="BodyText"/>
-        <w:ind w:left="840"/>
-        <w:rPr>
-          <w:sz w:val="20"/>
-        </w:rPr>
+        <w:spacing w:after="8" w:line="274" w:lineRule="exact"/>
       </w:pPr>
       <w:r>
         <w:rPr>
           <w:noProof/>
-          <w:sz w:val="20"/>
         </w:rPr>
         <w:drawing>
-          <wp:inline distT="0" distB="0" distL="0" distR="0" wp14:anchorId="5EFC0DA8" wp14:editId="06A4CE43">
-            <wp:extent cx="5940099" cy="5172075"/>
+          <wp:inline distT="0" distB="0" distL="0" distR="0" wp14:anchorId="121D5C78" wp14:editId="4DE59383">
+            <wp:extent cx="7010400" cy="3604260"/>
             <wp:effectExtent l="0" t="0" r="0" b="0"/>
-            <wp:docPr id="13" name="image11.jpeg"/>
+            <wp:docPr id="555100381" name="Picture 1"/>
             <wp:cNvGraphicFramePr>
               <a:graphicFrameLocks xmlns:a="http://schemas.openxmlformats.org/drawingml/2006/main" noChangeAspect="1"/>
             </wp:cNvGraphicFramePr>
@@ -12804,23 +12794,36 @@
               <a:graphicData uri="http://schemas.openxmlformats.org/drawingml/2006/picture">
                 <pic:pic xmlns:pic="http://schemas.openxmlformats.org/drawingml/2006/picture">
                   <pic:nvPicPr>
-                    <pic:cNvPr id="14" name="image11.jpeg"/>
-                    <pic:cNvPicPr/>
+                    <pic:cNvPr id="0" name="Picture 1"/>
+                    <pic:cNvPicPr>
+                      <a:picLocks noChangeAspect="1" noChangeArrowheads="1"/>
+                    </pic:cNvPicPr>
                   </pic:nvPicPr>
                   <pic:blipFill>
-                    <a:blip r:embed="rId25" cstate="print"/>
+                    <a:blip r:embed="rId25">
+                      <a:extLst>
+                        <a:ext uri="{28A0092B-C50C-407E-A947-70E740481C1C}">
+                          <a14:useLocalDpi xmlns:a14="http://schemas.microsoft.com/office/drawing/2010/main" val="0"/>
+                        </a:ext>
+                      </a:extLst>
+                    </a:blip>
+                    <a:srcRect/>
                     <a:stretch>
                       <a:fillRect/>
                     </a:stretch>
                   </pic:blipFill>
-                  <pic:spPr>
+                  <pic:spPr bwMode="auto">
                     <a:xfrm>
                       <a:off x="0" y="0"/>
-                      <a:ext cx="5940099" cy="5172075"/>
+                      <a:ext cx="7010400" cy="3604260"/>
                     </a:xfrm>
                     <a:prstGeom prst="rect">
                       <a:avLst/>
                     </a:prstGeom>
+                    <a:noFill/>
+                    <a:ln>
+                      <a:noFill/>
+                    </a:ln>
                   </pic:spPr>
                 </pic:pic>
               </a:graphicData>
@@ -12832,6 +12835,68 @@
     <w:p>
       <w:pPr>
         <w:pStyle w:val="BodyText"/>
+        <w:ind w:left="840"/>
+        <w:rPr>
+          <w:sz w:val="20"/>
+        </w:rPr>
+      </w:pPr>
+      <w:r>
+        <w:rPr>
+          <w:noProof/>
+        </w:rPr>
+        <w:drawing>
+          <wp:inline distT="0" distB="0" distL="0" distR="0" wp14:anchorId="437788C1" wp14:editId="441BC93B">
+            <wp:extent cx="5588000" cy="3608705"/>
+            <wp:effectExtent l="0" t="0" r="0" b="0"/>
+            <wp:docPr id="1328332009" name="Picture 2" descr="A diagram of a company&#10;&#10;Description automatically generated"/>
+            <wp:cNvGraphicFramePr>
+              <a:graphicFrameLocks xmlns:a="http://schemas.openxmlformats.org/drawingml/2006/main" noChangeAspect="1"/>
+            </wp:cNvGraphicFramePr>
+            <a:graphic xmlns:a="http://schemas.openxmlformats.org/drawingml/2006/main">
+              <a:graphicData uri="http://schemas.openxmlformats.org/drawingml/2006/picture">
+                <pic:pic xmlns:pic="http://schemas.openxmlformats.org/drawingml/2006/picture">
+                  <pic:nvPicPr>
+                    <pic:cNvPr id="1328332009" name="Picture 2" descr="A diagram of a company&#10;&#10;Description automatically generated"/>
+                    <pic:cNvPicPr>
+                      <a:picLocks noChangeAspect="1" noChangeArrowheads="1"/>
+                    </pic:cNvPicPr>
+                  </pic:nvPicPr>
+                  <pic:blipFill>
+                    <a:blip r:embed="rId25">
+                      <a:extLst>
+                        <a:ext uri="{28A0092B-C50C-407E-A947-70E740481C1C}">
+                          <a14:useLocalDpi xmlns:a14="http://schemas.microsoft.com/office/drawing/2010/main" val="0"/>
+                        </a:ext>
+                      </a:extLst>
+                    </a:blip>
+                    <a:srcRect/>
+                    <a:stretch>
+                      <a:fillRect/>
+                    </a:stretch>
+                  </pic:blipFill>
+                  <pic:spPr bwMode="auto">
+                    <a:xfrm>
+                      <a:off x="0" y="0"/>
+                      <a:ext cx="5588000" cy="3608705"/>
+                    </a:xfrm>
+                    <a:prstGeom prst="rect">
+                      <a:avLst/>
+                    </a:prstGeom>
+                    <a:noFill/>
+                    <a:ln>
+                      <a:noFill/>
+                    </a:ln>
+                  </pic:spPr>
+                </pic:pic>
+              </a:graphicData>
+            </a:graphic>
+          </wp:inline>
+        </w:drawing>
+      </w:r>
+    </w:p>
+    <w:p>
+      <w:pPr>
+        <w:pStyle w:val="BodyText"/>
         <w:spacing w:before="10"/>
         <w:ind w:left="0"/>
       </w:pPr>
@@ -12847,13 +12912,16 @@
         <w:t>The Online</w:t>
       </w:r>
       <w:r>
-        <w:rPr>
-          <w:spacing w:val="60"/>
-        </w:rPr>
-        <w:t xml:space="preserve"> </w:t>
-      </w:r>
-      <w:r>
-        <w:t>Library System provides online real time information about the books available in</w:t>
+        <w:t xml:space="preserve"> Hotel Reservation</w:t>
+      </w:r>
+      <w:r>
+        <w:t xml:space="preserve"> System provides online real time information about the </w:t>
+      </w:r>
+      <w:r>
+        <w:t xml:space="preserve">rooms </w:t>
+      </w:r>
+      <w:r>
+        <w:t>available in</w:t>
       </w:r>
       <w:r>
         <w:rPr>
@@ -12862,7 +12930,13 @@
         <w:t xml:space="preserve"> </w:t>
       </w:r>
       <w:r>
-        <w:t>the Library and the user information. The main purpose of this project is to reduce the manual</w:t>
+        <w:t xml:space="preserve">the </w:t>
+      </w:r>
+      <w:r>
+        <w:t xml:space="preserve">Hotel </w:t>
+      </w:r>
+      <w:r>
+        <w:t>and the user information. The main purpose of this project is to reduce the manual</w:t>
       </w:r>
       <w:r>
         <w:rPr>
@@ -12871,7 +12945,25 @@
         <w:t xml:space="preserve"> </w:t>
       </w:r>
       <w:r>
-        <w:t>work. This software is capable of managing Book Issues, Returns, Calculating/Managing Fine,</w:t>
+        <w:t>work. This</w:t>
+      </w:r>
+      <w:r>
+        <w:t xml:space="preserve"> </w:t>
+      </w:r>
+      <w:r>
+        <w:t xml:space="preserve">software is capable of </w:t>
+      </w:r>
+      <w:r>
+        <w:t>earching hotels</w:t>
+      </w:r>
+      <w:r>
+        <w:t xml:space="preserve">, </w:t>
+      </w:r>
+      <w:r>
+        <w:t>reserving rooms</w:t>
+      </w:r>
+      <w:r>
+        <w:t>, Calculating/Managing Fine,</w:t>
       </w:r>
       <w:r>
         <w:rPr>

</xml_diff>